<commit_message>
Working in Deleting Worker
</commit_message>
<xml_diff>
--- a/CapstoneProject/1Docs/ToDo.docx
+++ b/CapstoneProject/1Docs/ToDo.docx
@@ -13,7 +13,6 @@
           <w:u w:val="single"/>
         </w:rPr>
       </w:pPr>
-      <w:proofErr w:type="spellStart"/>
       <w:r>
         <w:rPr>
           <w:b/>
@@ -24,7 +23,6 @@
         </w:rPr>
         <w:t>ToDo</w:t>
       </w:r>
-      <w:proofErr w:type="spellEnd"/>
     </w:p>
     <w:tbl>
       <w:tblPr>
@@ -170,6 +168,11 @@
             <w:tcW w:w="8058" w:type="dxa"/>
           </w:tcPr>
           <w:p>
+            <w:pPr>
+              <w:rPr>
+                <w:lang w:val="en-GB"/>
+              </w:rPr>
+            </w:pPr>
             <w:r>
               <w:rPr>
                 <w:lang w:val="en-GB"/>
@@ -282,7 +285,7 @@
           <w:sdtPr>
             <w:id w:val="-1129773026"/>
             <w14:checkbox>
-              <w14:checked w14:val="0"/>
+              <w14:checked w14:val="1"/>
               <w14:checkedState w14:val="2612" w14:font="MS Gothic"/>
               <w14:uncheckedState w14:val="2610" w14:font="MS Gothic"/>
             </w14:checkbox>
@@ -297,7 +300,7 @@
                   <w:rPr>
                     <w:rFonts w:ascii="MS Gothic" w:eastAsia="MS Gothic" w:hAnsi="MS Gothic" w:hint="eastAsia"/>
                   </w:rPr>
-                  <w:t>☐</w:t>
+                  <w:t>☒</w:t>
                 </w:r>
               </w:p>
             </w:tc>
@@ -308,27 +311,9 @@
             <w:tcW w:w="8058" w:type="dxa"/>
           </w:tcPr>
           <w:p>
-            <w:proofErr w:type="spellStart"/>
-            <w:r>
-              <w:t>Create</w:t>
-            </w:r>
-            <w:proofErr w:type="spellEnd"/>
-            <w:r>
-              <w:t xml:space="preserve"> </w:t>
-            </w:r>
-            <w:proofErr w:type="spellStart"/>
-            <w:r>
-              <w:t>all</w:t>
-            </w:r>
-            <w:proofErr w:type="spellEnd"/>
-            <w:r>
-              <w:t xml:space="preserve"> </w:t>
-            </w:r>
-            <w:proofErr w:type="spellStart"/>
-            <w:r>
-              <w:t>Databases</w:t>
-            </w:r>
-            <w:proofErr w:type="spellEnd"/>
+            <w:r>
+              <w:t>Create all Databases</w:t>
+            </w:r>
           </w:p>
         </w:tc>
       </w:tr>
@@ -337,7 +322,7 @@
           <w:sdtPr>
             <w:id w:val="579034200"/>
             <w14:checkbox>
-              <w14:checked w14:val="0"/>
+              <w14:checked w14:val="1"/>
               <w14:checkedState w14:val="2612" w14:font="MS Gothic"/>
               <w14:uncheckedState w14:val="2610" w14:font="MS Gothic"/>
             </w14:checkbox>
@@ -352,7 +337,7 @@
                   <w:rPr>
                     <w:rFonts w:ascii="MS Gothic" w:eastAsia="MS Gothic" w:hAnsi="MS Gothic" w:hint="eastAsia"/>
                   </w:rPr>
-                  <w:t>☐</w:t>
+                  <w:t>☒</w:t>
                 </w:r>
               </w:p>
             </w:tc>
@@ -363,19 +348,9 @@
             <w:tcW w:w="8058" w:type="dxa"/>
           </w:tcPr>
           <w:p>
-            <w:proofErr w:type="spellStart"/>
-            <w:r>
-              <w:t>Populate</w:t>
-            </w:r>
-            <w:proofErr w:type="spellEnd"/>
-            <w:r>
-              <w:t xml:space="preserve"> </w:t>
-            </w:r>
-            <w:proofErr w:type="spellStart"/>
-            <w:r>
-              <w:t>Databases</w:t>
-            </w:r>
-            <w:proofErr w:type="spellEnd"/>
+            <w:r>
+              <w:t>Populate Databases</w:t>
+            </w:r>
           </w:p>
         </w:tc>
       </w:tr>
@@ -384,7 +359,7 @@
           <w:sdtPr>
             <w:id w:val="298962871"/>
             <w14:checkbox>
-              <w14:checked w14:val="0"/>
+              <w14:checked w14:val="1"/>
               <w14:checkedState w14:val="2612" w14:font="MS Gothic"/>
               <w14:uncheckedState w14:val="2610" w14:font="MS Gothic"/>
             </w14:checkbox>
@@ -399,7 +374,7 @@
                   <w:rPr>
                     <w:rFonts w:ascii="MS Gothic" w:eastAsia="MS Gothic" w:hAnsi="MS Gothic" w:hint="eastAsia"/>
                   </w:rPr>
-                  <w:t>☐</w:t>
+                  <w:t>☒</w:t>
                 </w:r>
               </w:p>
             </w:tc>
@@ -411,13 +386,8 @@
           </w:tcPr>
           <w:p>
             <w:r>
-              <w:t xml:space="preserve">Run </w:t>
-            </w:r>
-            <w:proofErr w:type="spellStart"/>
-            <w:r>
-              <w:t>queries</w:t>
-            </w:r>
-            <w:proofErr w:type="spellEnd"/>
+              <w:t>Run queries</w:t>
+            </w:r>
           </w:p>
         </w:tc>
       </w:tr>
@@ -452,13 +422,16 @@
             <w:tcW w:w="8058" w:type="dxa"/>
           </w:tcPr>
           <w:p>
-            <w:proofErr w:type="spellStart"/>
-            <w:r>
-              <w:t>Install</w:t>
-            </w:r>
-            <w:proofErr w:type="spellEnd"/>
-            <w:r>
-              <w:t xml:space="preserve"> Babel</w:t>
+            <w:pPr>
+              <w:rPr>
+                <w:strike/>
+              </w:rPr>
+            </w:pPr>
+            <w:r>
+              <w:rPr>
+                <w:strike/>
+              </w:rPr>
+              <w:t>Install Babel</w:t>
             </w:r>
           </w:p>
         </w:tc>
@@ -467,6 +440,43 @@
         <w:sdt>
           <w:sdtPr>
             <w:id w:val="-1987226562"/>
+            <w14:checkbox>
+              <w14:checked w14:val="1"/>
+              <w14:checkedState w14:val="2612" w14:font="MS Gothic"/>
+              <w14:uncheckedState w14:val="2610" w14:font="MS Gothic"/>
+            </w14:checkbox>
+          </w:sdtPr>
+          <w:sdtContent>
+            <w:tc>
+              <w:tcPr>
+                <w:tcW w:w="436" w:type="dxa"/>
+              </w:tcPr>
+              <w:p>
+                <w:r>
+                  <w:rPr>
+                    <w:rFonts w:ascii="MS Gothic" w:eastAsia="MS Gothic" w:hAnsi="MS Gothic" w:hint="eastAsia"/>
+                  </w:rPr>
+                  <w:t>☒</w:t>
+                </w:r>
+              </w:p>
+            </w:tc>
+          </w:sdtContent>
+        </w:sdt>
+        <w:tc>
+          <w:tcPr>
+            <w:tcW w:w="8058" w:type="dxa"/>
+          </w:tcPr>
+          <w:p>
+            <w:r>
+              <w:t>Parsing trabajadores</w:t>
+            </w:r>
+          </w:p>
+        </w:tc>
+      </w:tr>
+      <w:tr>
+        <w:sdt>
+          <w:sdtPr>
+            <w:id w:val="2066593750"/>
             <w14:checkbox>
               <w14:checked w14:val="0"/>
               <w14:checkedState w14:val="2612" w14:font="MS Gothic"/>
@@ -493,13 +503,213 @@
           <w:tcPr>
             <w:tcW w:w="8058" w:type="dxa"/>
           </w:tcPr>
-          <w:p/>
+          <w:p>
+            <w:r>
+              <w:t>CRUD in table trabajadores</w:t>
+            </w:r>
+          </w:p>
         </w:tc>
       </w:tr>
       <w:tr>
         <w:sdt>
           <w:sdtPr>
-            <w:id w:val="2066593750"/>
+            <w:id w:val="-1620984592"/>
+            <w14:checkbox>
+              <w14:checked w14:val="0"/>
+              <w14:checkedState w14:val="2612" w14:font="MS Gothic"/>
+              <w14:uncheckedState w14:val="2610" w14:font="MS Gothic"/>
+            </w14:checkbox>
+          </w:sdtPr>
+          <w:sdtContent>
+            <w:tc>
+              <w:tcPr>
+                <w:tcW w:w="436" w:type="dxa"/>
+              </w:tcPr>
+              <w:p>
+                <w:r>
+                  <w:rPr>
+                    <w:rFonts w:ascii="MS Gothic" w:eastAsia="MS Gothic" w:hAnsi="MS Gothic" w:hint="eastAsia"/>
+                  </w:rPr>
+                  <w:t>☐</w:t>
+                </w:r>
+              </w:p>
+            </w:tc>
+          </w:sdtContent>
+        </w:sdt>
+        <w:tc>
+          <w:tcPr>
+            <w:tcW w:w="8058" w:type="dxa"/>
+          </w:tcPr>
+          <w:p>
+            <w:pPr>
+              <w:rPr>
+                <w:u w:val="single"/>
+                <w:lang w:val="en-GB"/>
+              </w:rPr>
+            </w:pPr>
+            <w:r>
+              <w:rPr>
+                <w:lang w:val="en-GB"/>
+              </w:rPr>
+              <w:t>Navigation bar BootStrap (</w:t>
+            </w:r>
+            <w:r>
+              <w:rPr>
+                <w:lang w:val="en-GB"/>
+              </w:rPr>
+              <w:t>https://rockcontent.com/es/blog/bootstrap/</w:t>
+            </w:r>
+            <w:r>
+              <w:rPr>
+                <w:lang w:val="en-GB"/>
+              </w:rPr>
+              <w:t>)</w:t>
+            </w:r>
+            <w:r>
+              <w:rPr>
+                <w:lang w:val="en-GB"/>
+              </w:rPr>
+              <w:t>¿?</w:t>
+            </w:r>
+          </w:p>
+        </w:tc>
+      </w:tr>
+      <w:tr>
+        <w:sdt>
+          <w:sdtPr>
+            <w:id w:val="-1248883412"/>
+            <w14:checkbox>
+              <w14:checked w14:val="0"/>
+              <w14:checkedState w14:val="2612" w14:font="MS Gothic"/>
+              <w14:uncheckedState w14:val="2610" w14:font="MS Gothic"/>
+            </w14:checkbox>
+          </w:sdtPr>
+          <w:sdtContent>
+            <w:tc>
+              <w:tcPr>
+                <w:tcW w:w="436" w:type="dxa"/>
+              </w:tcPr>
+              <w:p>
+                <w:r>
+                  <w:rPr>
+                    <w:rFonts w:ascii="MS Gothic" w:eastAsia="MS Gothic" w:hAnsi="MS Gothic" w:hint="eastAsia"/>
+                  </w:rPr>
+                  <w:t>☐</w:t>
+                </w:r>
+              </w:p>
+            </w:tc>
+          </w:sdtContent>
+        </w:sdt>
+        <w:tc>
+          <w:tcPr>
+            <w:tcW w:w="8058" w:type="dxa"/>
+          </w:tcPr>
+          <w:p/>
+        </w:tc>
+      </w:tr>
+      <w:tr>
+        <w:sdt>
+          <w:sdtPr>
+            <w:id w:val="84120515"/>
+            <w14:checkbox>
+              <w14:checked w14:val="0"/>
+              <w14:checkedState w14:val="2612" w14:font="MS Gothic"/>
+              <w14:uncheckedState w14:val="2610" w14:font="MS Gothic"/>
+            </w14:checkbox>
+          </w:sdtPr>
+          <w:sdtContent>
+            <w:tc>
+              <w:tcPr>
+                <w:tcW w:w="436" w:type="dxa"/>
+              </w:tcPr>
+              <w:p>
+                <w:r>
+                  <w:rPr>
+                    <w:rFonts w:ascii="MS Gothic" w:eastAsia="MS Gothic" w:hAnsi="MS Gothic" w:hint="eastAsia"/>
+                  </w:rPr>
+                  <w:t>☐</w:t>
+                </w:r>
+              </w:p>
+            </w:tc>
+          </w:sdtContent>
+        </w:sdt>
+        <w:tc>
+          <w:tcPr>
+            <w:tcW w:w="8058" w:type="dxa"/>
+          </w:tcPr>
+          <w:p/>
+        </w:tc>
+      </w:tr>
+      <w:tr>
+        <w:sdt>
+          <w:sdtPr>
+            <w:id w:val="-1785343553"/>
+            <w14:checkbox>
+              <w14:checked w14:val="0"/>
+              <w14:checkedState w14:val="2612" w14:font="MS Gothic"/>
+              <w14:uncheckedState w14:val="2610" w14:font="MS Gothic"/>
+            </w14:checkbox>
+          </w:sdtPr>
+          <w:sdtContent>
+            <w:tc>
+              <w:tcPr>
+                <w:tcW w:w="436" w:type="dxa"/>
+              </w:tcPr>
+              <w:p>
+                <w:r>
+                  <w:rPr>
+                    <w:rFonts w:ascii="MS Gothic" w:eastAsia="MS Gothic" w:hAnsi="MS Gothic" w:hint="eastAsia"/>
+                  </w:rPr>
+                  <w:t>☐</w:t>
+                </w:r>
+              </w:p>
+            </w:tc>
+          </w:sdtContent>
+        </w:sdt>
+        <w:tc>
+          <w:tcPr>
+            <w:tcW w:w="8058" w:type="dxa"/>
+          </w:tcPr>
+          <w:p/>
+        </w:tc>
+      </w:tr>
+      <w:tr>
+        <w:sdt>
+          <w:sdtPr>
+            <w:id w:val="-1350569888"/>
+            <w14:checkbox>
+              <w14:checked w14:val="0"/>
+              <w14:checkedState w14:val="2612" w14:font="MS Gothic"/>
+              <w14:uncheckedState w14:val="2610" w14:font="MS Gothic"/>
+            </w14:checkbox>
+          </w:sdtPr>
+          <w:sdtContent>
+            <w:tc>
+              <w:tcPr>
+                <w:tcW w:w="436" w:type="dxa"/>
+              </w:tcPr>
+              <w:p>
+                <w:r>
+                  <w:rPr>
+                    <w:rFonts w:ascii="MS Gothic" w:eastAsia="MS Gothic" w:hAnsi="MS Gothic" w:hint="eastAsia"/>
+                  </w:rPr>
+                  <w:t>☐</w:t>
+                </w:r>
+              </w:p>
+            </w:tc>
+          </w:sdtContent>
+        </w:sdt>
+        <w:tc>
+          <w:tcPr>
+            <w:tcW w:w="8058" w:type="dxa"/>
+          </w:tcPr>
+          <w:p/>
+        </w:tc>
+      </w:tr>
+      <w:tr>
+        <w:sdt>
+          <w:sdtPr>
+            <w:id w:val="1387608931"/>
             <w14:checkbox>
               <w14:checked w14:val="0"/>
               <w14:checkedState w14:val="2612" w14:font="MS Gothic"/>

</xml_diff>

<commit_message>
After small changes to allow same API for Create/Edit user, Proceeding to big changes with schema tables in App.py Flask
</commit_message>
<xml_diff>
--- a/CapstoneProject/1Docs/ToDo.docx
+++ b/CapstoneProject/1Docs/ToDo.docx
@@ -13,6 +13,7 @@
           <w:u w:val="single"/>
         </w:rPr>
       </w:pPr>
+      <w:proofErr w:type="spellStart"/>
       <w:r>
         <w:rPr>
           <w:b/>
@@ -23,6 +24,7 @@
         </w:rPr>
         <w:t>ToDo</w:t>
       </w:r>
+      <w:proofErr w:type="spellEnd"/>
     </w:p>
     <w:tbl>
       <w:tblPr>
@@ -311,9 +313,27 @@
             <w:tcW w:w="8058" w:type="dxa"/>
           </w:tcPr>
           <w:p>
-            <w:r>
-              <w:t>Create all Databases</w:t>
-            </w:r>
+            <w:proofErr w:type="spellStart"/>
+            <w:r>
+              <w:t>Create</w:t>
+            </w:r>
+            <w:proofErr w:type="spellEnd"/>
+            <w:r>
+              <w:t xml:space="preserve"> </w:t>
+            </w:r>
+            <w:proofErr w:type="spellStart"/>
+            <w:r>
+              <w:t>all</w:t>
+            </w:r>
+            <w:proofErr w:type="spellEnd"/>
+            <w:r>
+              <w:t xml:space="preserve"> </w:t>
+            </w:r>
+            <w:proofErr w:type="spellStart"/>
+            <w:r>
+              <w:t>Databases</w:t>
+            </w:r>
+            <w:proofErr w:type="spellEnd"/>
           </w:p>
         </w:tc>
       </w:tr>
@@ -348,9 +368,19 @@
             <w:tcW w:w="8058" w:type="dxa"/>
           </w:tcPr>
           <w:p>
-            <w:r>
-              <w:t>Populate Databases</w:t>
-            </w:r>
+            <w:proofErr w:type="spellStart"/>
+            <w:r>
+              <w:t>Populate</w:t>
+            </w:r>
+            <w:proofErr w:type="spellEnd"/>
+            <w:r>
+              <w:t xml:space="preserve"> </w:t>
+            </w:r>
+            <w:proofErr w:type="spellStart"/>
+            <w:r>
+              <w:t>Databases</w:t>
+            </w:r>
+            <w:proofErr w:type="spellEnd"/>
           </w:p>
         </w:tc>
       </w:tr>
@@ -386,8 +416,13 @@
           </w:tcPr>
           <w:p>
             <w:r>
-              <w:t>Run queries</w:t>
-            </w:r>
+              <w:t xml:space="preserve">Run </w:t>
+            </w:r>
+            <w:proofErr w:type="spellStart"/>
+            <w:r>
+              <w:t>queries</w:t>
+            </w:r>
+            <w:proofErr w:type="spellEnd"/>
           </w:p>
         </w:tc>
       </w:tr>
@@ -427,11 +462,19 @@
                 <w:strike/>
               </w:rPr>
             </w:pPr>
+            <w:proofErr w:type="spellStart"/>
             <w:r>
               <w:rPr>
                 <w:strike/>
               </w:rPr>
-              <w:t>Install Babel</w:t>
+              <w:t>Install</w:t>
+            </w:r>
+            <w:proofErr w:type="spellEnd"/>
+            <w:r>
+              <w:rPr>
+                <w:strike/>
+              </w:rPr>
+              <w:t xml:space="preserve"> Babel</w:t>
             </w:r>
           </w:p>
         </w:tc>
@@ -441,7 +484,7 @@
           <w:sdtPr>
             <w:id w:val="-1987226562"/>
             <w14:checkbox>
-              <w14:checked w14:val="1"/>
+              <w14:checked w14:val="0"/>
               <w14:checkedState w14:val="2612" w14:font="MS Gothic"/>
               <w14:uncheckedState w14:val="2610" w14:font="MS Gothic"/>
             </w14:checkbox>
@@ -456,7 +499,7 @@
                   <w:rPr>
                     <w:rFonts w:ascii="MS Gothic" w:eastAsia="MS Gothic" w:hAnsi="MS Gothic" w:hint="eastAsia"/>
                   </w:rPr>
-                  <w:t>☒</w:t>
+                  <w:t>☐</w:t>
                 </w:r>
               </w:p>
             </w:tc>
@@ -467,8 +510,42 @@
             <w:tcW w:w="8058" w:type="dxa"/>
           </w:tcPr>
           <w:p>
-            <w:r>
-              <w:t>Parsing trabajadores</w:t>
+            <w:pPr>
+              <w:rPr>
+                <w:lang w:val="en-GB"/>
+              </w:rPr>
+            </w:pPr>
+            <w:r>
+              <w:rPr>
+                <w:lang w:val="en-GB"/>
+              </w:rPr>
+              <w:t>API for</w:t>
+            </w:r>
+            <w:r>
+              <w:rPr>
+                <w:lang w:val="en-GB"/>
+              </w:rPr>
+              <w:t xml:space="preserve"> </w:t>
+            </w:r>
+            <w:proofErr w:type="spellStart"/>
+            <w:r>
+              <w:rPr>
+                <w:lang w:val="en-GB"/>
+              </w:rPr>
+              <w:t>trabajadores</w:t>
+            </w:r>
+            <w:proofErr w:type="spellEnd"/>
+            <w:r>
+              <w:rPr>
+                <w:lang w:val="en-GB"/>
+              </w:rPr>
+              <w:t xml:space="preserve"> – in developme</w:t>
+            </w:r>
+            <w:r>
+              <w:rPr>
+                <w:lang w:val="en-GB"/>
+              </w:rPr>
+              <w:t>nt</w:t>
             </w:r>
           </w:p>
         </w:tc>
@@ -504,8 +581,48 @@
             <w:tcW w:w="8058" w:type="dxa"/>
           </w:tcPr>
           <w:p>
-            <w:r>
-              <w:t>CRUD in table trabajadores</w:t>
+            <w:pPr>
+              <w:rPr>
+                <w:lang w:val="en-GB"/>
+              </w:rPr>
+            </w:pPr>
+            <w:r>
+              <w:rPr>
+                <w:lang w:val="en-GB"/>
+              </w:rPr>
+              <w:t xml:space="preserve">CRUD in table </w:t>
+            </w:r>
+            <w:proofErr w:type="spellStart"/>
+            <w:r>
+              <w:rPr>
+                <w:lang w:val="en-GB"/>
+              </w:rPr>
+              <w:t>trabajadores</w:t>
+            </w:r>
+            <w:proofErr w:type="spellEnd"/>
+            <w:r>
+              <w:rPr>
+                <w:lang w:val="en-GB"/>
+              </w:rPr>
+              <w:t xml:space="preserve"> </w:t>
+            </w:r>
+            <w:r>
+              <w:rPr>
+                <w:lang w:val="en-GB"/>
+              </w:rPr>
+              <w:t>–</w:t>
+            </w:r>
+            <w:r>
+              <w:rPr>
+                <w:lang w:val="en-GB"/>
+              </w:rPr>
+              <w:t xml:space="preserve"> i</w:t>
+            </w:r>
+            <w:r>
+              <w:rPr>
+                <w:lang w:val="en-GB"/>
+              </w:rPr>
+              <w:t>n development</w:t>
             </w:r>
           </w:p>
         </w:tc>
@@ -551,8 +668,23 @@
               <w:rPr>
                 <w:lang w:val="en-GB"/>
               </w:rPr>
-              <w:t>Navigation bar BootStrap (</w:t>
-            </w:r>
+              <w:t xml:space="preserve">Navigation bar </w:t>
+            </w:r>
+            <w:proofErr w:type="spellStart"/>
+            <w:r>
+              <w:rPr>
+                <w:lang w:val="en-GB"/>
+              </w:rPr>
+              <w:t>BootStrap</w:t>
+            </w:r>
+            <w:proofErr w:type="spellEnd"/>
+            <w:r>
+              <w:rPr>
+                <w:lang w:val="en-GB"/>
+              </w:rPr>
+              <w:t xml:space="preserve"> (</w:t>
+            </w:r>
+            <w:proofErr w:type="gramStart"/>
             <w:r>
               <w:rPr>
                 <w:lang w:val="en-GB"/>
@@ -569,7 +701,14 @@
               <w:rPr>
                 <w:lang w:val="en-GB"/>
               </w:rPr>
-              <w:t>¿?</w:t>
+              <w:t>¿</w:t>
+            </w:r>
+            <w:proofErr w:type="gramEnd"/>
+            <w:r>
+              <w:rPr>
+                <w:lang w:val="en-GB"/>
+              </w:rPr>
+              <w:t>?</w:t>
             </w:r>
           </w:p>
         </w:tc>

</xml_diff>